<commit_message>
Further structure to documents
</commit_message>
<xml_diff>
--- a/Assignments/Use Case Overview for System [System name].docx
+++ b/Assignments/Use Case Overview for System [System name].docx
@@ -4,27 +4,12 @@
   <w:body>
     <w:p>
       <w:pPr>
-        <w:jc w:val="center"/>
-        <w:rPr>
-          <w:rFonts w:ascii="Verdana" w:hAnsi="Verdana"/>
-          <w:i/>
-          <w:iCs/>
-          <w:color w:val="00529B"/>
-          <w:sz w:val="20"/>
-          <w:szCs w:val="20"/>
-          <w:shd w:val="clear" w:color="auto" w:fill="BDE5F8"/>
+        <w:rPr>
           <w:lang w:val="en-US"/>
         </w:rPr>
       </w:pPr>
       <w:r>
         <w:rPr>
-          <w:rFonts w:ascii="Verdana" w:hAnsi="Verdana"/>
-          <w:i/>
-          <w:iCs/>
-          <w:color w:val="00529B"/>
-          <w:sz w:val="20"/>
-          <w:szCs w:val="20"/>
-          <w:shd w:val="clear" w:color="auto" w:fill="BDE5F8"/>
           <w:lang w:val="en-US"/>
         </w:rPr>
         <w:t>Use Case Overview for System &lt;system name&gt;</w:t>
@@ -32,49 +17,33 @@
     </w:p>
     <w:p>
       <w:pPr>
-        <w:jc w:val="center"/>
-        <w:rPr>
-          <w:rFonts w:ascii="Verdana" w:hAnsi="Verdana"/>
-          <w:color w:val="00529B"/>
-          <w:sz w:val="20"/>
-          <w:szCs w:val="20"/>
-          <w:shd w:val="clear" w:color="auto" w:fill="BDE5F8"/>
+        <w:rPr>
           <w:lang w:val="en-US"/>
         </w:rPr>
       </w:pPr>
       <w:r>
         <w:rPr>
-          <w:rFonts w:ascii="Verdana" w:hAnsi="Verdana"/>
-          <w:color w:val="00529B"/>
-          <w:sz w:val="20"/>
-          <w:szCs w:val="20"/>
-          <w:shd w:val="clear" w:color="auto" w:fill="BDE5F8"/>
           <w:lang w:val="en-US"/>
         </w:rPr>
-        <w:t>Assignment in the course &lt;course code&gt;&lt;course name&gt;</w:t>
+        <w:t xml:space="preserve">Assignment in the course PA1435 </w:t>
+      </w:r>
+      <w:proofErr w:type="spellStart"/>
+      <w:r>
+        <w:rPr>
+          <w:lang w:val="en-US"/>
+        </w:rPr>
+        <w:t>Objektorienterad</w:t>
+      </w:r>
+      <w:proofErr w:type="spellEnd"/>
+      <w:r>
+        <w:rPr>
+          <w:lang w:val="en-US"/>
+        </w:rPr>
+        <w:t xml:space="preserve"> design </w:t>
       </w:r>
     </w:p>
     <w:p>
-      <w:pPr>
-        <w:jc w:val="center"/>
-        <w:rPr>
-          <w:rFonts w:ascii="Verdana" w:hAnsi="Verdana"/>
-          <w:color w:val="00529B"/>
-          <w:sz w:val="20"/>
-          <w:szCs w:val="20"/>
-          <w:shd w:val="clear" w:color="auto" w:fill="BDE5F8"/>
-          <w:lang w:val="en-US"/>
-        </w:rPr>
-      </w:pPr>
-      <w:r>
-        <w:rPr>
-          <w:rFonts w:ascii="Verdana" w:hAnsi="Verdana"/>
-          <w:color w:val="00529B"/>
-          <w:sz w:val="20"/>
-          <w:szCs w:val="20"/>
-          <w:shd w:val="clear" w:color="auto" w:fill="BDE5F8"/>
-          <w:lang w:val="en-US"/>
-        </w:rPr>
+      <w:r>
         <w:t>4/3-17</w:t>
       </w:r>
     </w:p>
@@ -96,49 +65,16 @@
             <w:tcW w:w="2113" w:type="dxa"/>
           </w:tcPr>
           <w:p>
-            <w:pPr>
-              <w:jc w:val="center"/>
-              <w:rPr>
-                <w:lang w:val="en-US"/>
-              </w:rPr>
-            </w:pPr>
             <w:proofErr w:type="spellStart"/>
             <w:r>
-              <w:rPr>
-                <w:rFonts w:ascii="Verdana" w:eastAsia="Times New Roman" w:hAnsi="Verdana" w:cs="Times New Roman"/>
-                <w:b/>
-                <w:bCs/>
-                <w:color w:val="00529B"/>
-                <w:sz w:val="20"/>
-                <w:szCs w:val="20"/>
-                <w:lang w:eastAsia="sv-SE"/>
-              </w:rPr>
               <w:t>Author</w:t>
             </w:r>
             <w:proofErr w:type="spellEnd"/>
             <w:r>
-              <w:rPr>
-                <w:rFonts w:ascii="Verdana" w:eastAsia="Times New Roman" w:hAnsi="Verdana" w:cs="Times New Roman"/>
-                <w:b/>
-                <w:bCs/>
-                <w:color w:val="00529B"/>
-                <w:sz w:val="20"/>
-                <w:szCs w:val="20"/>
-                <w:lang w:eastAsia="sv-SE"/>
-              </w:rPr>
               <w:t xml:space="preserve"> </w:t>
             </w:r>
             <w:proofErr w:type="spellStart"/>
             <w:r>
-              <w:rPr>
-                <w:rFonts w:ascii="Verdana" w:eastAsia="Times New Roman" w:hAnsi="Verdana" w:cs="Times New Roman"/>
-                <w:b/>
-                <w:bCs/>
-                <w:color w:val="00529B"/>
-                <w:sz w:val="20"/>
-                <w:szCs w:val="20"/>
-                <w:lang w:eastAsia="sv-SE"/>
-              </w:rPr>
               <w:t>Name</w:t>
             </w:r>
             <w:proofErr w:type="spellEnd"/>
@@ -149,61 +85,19 @@
             <w:tcW w:w="2688" w:type="dxa"/>
           </w:tcPr>
           <w:p>
-            <w:pPr>
-              <w:jc w:val="center"/>
-              <w:rPr>
-                <w:lang w:val="en-US"/>
-              </w:rPr>
-            </w:pPr>
-            <w:r>
-              <w:rPr>
-                <w:rFonts w:ascii="Verdana" w:eastAsia="Times New Roman" w:hAnsi="Verdana" w:cs="Times New Roman"/>
-                <w:b/>
-                <w:bCs/>
-                <w:color w:val="00529B"/>
-                <w:sz w:val="20"/>
-                <w:szCs w:val="20"/>
-                <w:lang w:eastAsia="sv-SE"/>
-              </w:rPr>
+            <w:r>
               <w:t xml:space="preserve">Social </w:t>
             </w:r>
             <w:proofErr w:type="spellStart"/>
             <w:r>
-              <w:rPr>
-                <w:rFonts w:ascii="Verdana" w:eastAsia="Times New Roman" w:hAnsi="Verdana" w:cs="Times New Roman"/>
-                <w:b/>
-                <w:bCs/>
-                <w:color w:val="00529B"/>
-                <w:sz w:val="20"/>
-                <w:szCs w:val="20"/>
-                <w:lang w:eastAsia="sv-SE"/>
-              </w:rPr>
               <w:t>Security</w:t>
             </w:r>
             <w:proofErr w:type="spellEnd"/>
             <w:r>
-              <w:rPr>
-                <w:rFonts w:ascii="Verdana" w:eastAsia="Times New Roman" w:hAnsi="Verdana" w:cs="Times New Roman"/>
-                <w:b/>
-                <w:bCs/>
-                <w:color w:val="00529B"/>
-                <w:sz w:val="20"/>
-                <w:szCs w:val="20"/>
-                <w:lang w:eastAsia="sv-SE"/>
-              </w:rPr>
               <w:t xml:space="preserve"> </w:t>
             </w:r>
             <w:proofErr w:type="spellStart"/>
             <w:r>
-              <w:rPr>
-                <w:rFonts w:ascii="Verdana" w:eastAsia="Times New Roman" w:hAnsi="Verdana" w:cs="Times New Roman"/>
-                <w:b/>
-                <w:bCs/>
-                <w:color w:val="00529B"/>
-                <w:sz w:val="20"/>
-                <w:szCs w:val="20"/>
-                <w:lang w:eastAsia="sv-SE"/>
-              </w:rPr>
               <w:t>Number</w:t>
             </w:r>
             <w:proofErr w:type="spellEnd"/>
@@ -214,23 +108,8 @@
             <w:tcW w:w="2139" w:type="dxa"/>
           </w:tcPr>
           <w:p>
-            <w:pPr>
-              <w:jc w:val="center"/>
-              <w:rPr>
-                <w:lang w:val="en-US"/>
-              </w:rPr>
-            </w:pPr>
             <w:proofErr w:type="spellStart"/>
             <w:r>
-              <w:rPr>
-                <w:rFonts w:ascii="Verdana" w:eastAsia="Times New Roman" w:hAnsi="Verdana" w:cs="Times New Roman"/>
-                <w:b/>
-                <w:bCs/>
-                <w:color w:val="00529B"/>
-                <w:sz w:val="20"/>
-                <w:szCs w:val="20"/>
-                <w:lang w:eastAsia="sv-SE"/>
-              </w:rPr>
               <w:t>Thinking</w:t>
             </w:r>
             <w:proofErr w:type="spellEnd"/>
@@ -241,22 +120,7 @@
             <w:tcW w:w="2122" w:type="dxa"/>
           </w:tcPr>
           <w:p>
-            <w:pPr>
-              <w:jc w:val="center"/>
-              <w:rPr>
-                <w:lang w:val="en-US"/>
-              </w:rPr>
-            </w:pPr>
-            <w:r>
-              <w:rPr>
-                <w:rFonts w:ascii="Verdana" w:eastAsia="Times New Roman" w:hAnsi="Verdana" w:cs="Times New Roman"/>
-                <w:b/>
-                <w:bCs/>
-                <w:color w:val="00529B"/>
-                <w:sz w:val="20"/>
-                <w:szCs w:val="20"/>
-                <w:lang w:eastAsia="sv-SE"/>
-              </w:rPr>
+            <w:r>
               <w:t>Writing</w:t>
             </w:r>
           </w:p>
@@ -268,109 +132,37 @@
             <w:tcW w:w="2113" w:type="dxa"/>
           </w:tcPr>
           <w:p>
-            <w:pPr>
-              <w:jc w:val="center"/>
-              <w:rPr>
-                <w:lang w:val="en-US"/>
-              </w:rPr>
-            </w:pPr>
-            <w:r>
-              <w:rPr>
-                <w:rFonts w:ascii="Verdana" w:eastAsia="Times New Roman" w:hAnsi="Verdana" w:cs="Times New Roman"/>
-                <w:color w:val="00529B"/>
-                <w:sz w:val="20"/>
-                <w:szCs w:val="20"/>
-                <w:lang w:eastAsia="sv-SE"/>
-              </w:rPr>
+            <w:r>
+              <w:t> Simon Lindgren</w:t>
+            </w:r>
+          </w:p>
+        </w:tc>
+        <w:tc>
+          <w:tcPr>
+            <w:tcW w:w="2688" w:type="dxa"/>
+          </w:tcPr>
+          <w:p>
+            <w:r>
+              <w:t>960815-1131 </w:t>
+            </w:r>
+          </w:p>
+        </w:tc>
+        <w:tc>
+          <w:tcPr>
+            <w:tcW w:w="2139" w:type="dxa"/>
+          </w:tcPr>
+          <w:p>
+            <w:r>
               <w:t> </w:t>
             </w:r>
-            <w:r>
-              <w:rPr>
-                <w:rFonts w:ascii="Verdana" w:eastAsia="Times New Roman" w:hAnsi="Verdana" w:cs="Times New Roman"/>
-                <w:color w:val="00529B"/>
-                <w:sz w:val="20"/>
-                <w:szCs w:val="20"/>
-                <w:lang w:eastAsia="sv-SE"/>
-              </w:rPr>
-              <w:t>Simon Lindgren</w:t>
-            </w:r>
           </w:p>
         </w:tc>
         <w:tc>
           <w:tcPr>
-            <w:tcW w:w="2688" w:type="dxa"/>
+            <w:tcW w:w="2122" w:type="dxa"/>
           </w:tcPr>
           <w:p>
-            <w:pPr>
-              <w:jc w:val="center"/>
-              <w:rPr>
-                <w:lang w:val="en-US"/>
-              </w:rPr>
-            </w:pPr>
-            <w:r>
-              <w:rPr>
-                <w:rFonts w:ascii="Verdana" w:eastAsia="Times New Roman" w:hAnsi="Verdana" w:cs="Times New Roman"/>
-                <w:color w:val="00529B"/>
-                <w:sz w:val="20"/>
-                <w:szCs w:val="20"/>
-                <w:lang w:eastAsia="sv-SE"/>
-              </w:rPr>
-              <w:t>960815-1131</w:t>
-            </w:r>
-            <w:r>
-              <w:rPr>
-                <w:rFonts w:ascii="Verdana" w:eastAsia="Times New Roman" w:hAnsi="Verdana" w:cs="Times New Roman"/>
-                <w:color w:val="00529B"/>
-                <w:sz w:val="20"/>
-                <w:szCs w:val="20"/>
-                <w:lang w:eastAsia="sv-SE"/>
-              </w:rPr>
-              <w:t> </w:t>
-            </w:r>
-          </w:p>
-        </w:tc>
-        <w:tc>
-          <w:tcPr>
-            <w:tcW w:w="2139" w:type="dxa"/>
-          </w:tcPr>
-          <w:p>
-            <w:pPr>
-              <w:jc w:val="center"/>
-              <w:rPr>
-                <w:lang w:val="en-US"/>
-              </w:rPr>
-            </w:pPr>
-            <w:r>
-              <w:rPr>
-                <w:rFonts w:ascii="Verdana" w:eastAsia="Times New Roman" w:hAnsi="Verdana" w:cs="Times New Roman"/>
-                <w:color w:val="00529B"/>
-                <w:sz w:val="20"/>
-                <w:szCs w:val="20"/>
-                <w:lang w:eastAsia="sv-SE"/>
-              </w:rPr>
-              <w:t> </w:t>
-            </w:r>
-          </w:p>
-        </w:tc>
-        <w:tc>
-          <w:tcPr>
-            <w:tcW w:w="2122" w:type="dxa"/>
-          </w:tcPr>
-          <w:p>
-            <w:pPr>
-              <w:jc w:val="center"/>
-              <w:rPr>
-                <w:lang w:val="en-US"/>
-              </w:rPr>
-            </w:pPr>
-            <w:r>
-              <w:rPr>
-                <w:rFonts w:ascii="Verdana" w:eastAsia="Times New Roman" w:hAnsi="Verdana" w:cs="Times New Roman"/>
-                <w:color w:val="00529B"/>
-                <w:sz w:val="20"/>
-                <w:szCs w:val="20"/>
-                <w:lang w:eastAsia="sv-SE"/>
-              </w:rPr>
+            <w:r>
               <w:t> </w:t>
             </w:r>
           </w:p>
@@ -382,23 +174,11 @@
             <w:tcW w:w="2113" w:type="dxa"/>
           </w:tcPr>
           <w:p>
-            <w:pPr>
-              <w:jc w:val="center"/>
-              <w:rPr>
-                <w:lang w:val="en-US"/>
-              </w:rPr>
-            </w:pPr>
-            <w:r>
-              <w:rPr>
-                <w:lang w:val="en-US"/>
-              </w:rPr>
+            <w:r>
               <w:t xml:space="preserve">Peter </w:t>
             </w:r>
             <w:proofErr w:type="spellStart"/>
             <w:r>
-              <w:rPr>
-                <w:lang w:val="en-US"/>
-              </w:rPr>
               <w:t>Meunier</w:t>
             </w:r>
             <w:proofErr w:type="spellEnd"/>
@@ -408,40 +188,19 @@
           <w:tcPr>
             <w:tcW w:w="2688" w:type="dxa"/>
           </w:tcPr>
-          <w:p>
-            <w:pPr>
-              <w:jc w:val="center"/>
-              <w:rPr>
-                <w:lang w:val="en-US"/>
-              </w:rPr>
-            </w:pPr>
-          </w:p>
+          <w:p/>
         </w:tc>
         <w:tc>
           <w:tcPr>
             <w:tcW w:w="2139" w:type="dxa"/>
           </w:tcPr>
-          <w:p>
-            <w:pPr>
-              <w:jc w:val="center"/>
-              <w:rPr>
-                <w:lang w:val="en-US"/>
-              </w:rPr>
-            </w:pPr>
-          </w:p>
+          <w:p/>
         </w:tc>
         <w:tc>
           <w:tcPr>
             <w:tcW w:w="2122" w:type="dxa"/>
           </w:tcPr>
-          <w:p>
-            <w:pPr>
-              <w:jc w:val="center"/>
-              <w:rPr>
-                <w:lang w:val="en-US"/>
-              </w:rPr>
-            </w:pPr>
-          </w:p>
+          <w:p/>
         </w:tc>
       </w:tr>
       <w:tr>
@@ -450,66 +209,28 @@
             <w:tcW w:w="2113" w:type="dxa"/>
           </w:tcPr>
           <w:p>
-            <w:pPr>
-              <w:jc w:val="center"/>
-              <w:rPr>
-                <w:lang w:val="en-US"/>
-              </w:rPr>
-            </w:pPr>
-            <w:r>
-              <w:rPr>
-                <w:lang w:val="en-US"/>
-              </w:rPr>
-              <w:t xml:space="preserve">Viktor </w:t>
-            </w:r>
-            <w:proofErr w:type="spellStart"/>
-            <w:r>
-              <w:rPr>
-                <w:lang w:val="en-US"/>
-              </w:rPr>
-              <w:t>Enfeldt</w:t>
-            </w:r>
-            <w:proofErr w:type="spellEnd"/>
+            <w:r>
+              <w:t>Viktor Enfeldt</w:t>
+            </w:r>
           </w:p>
         </w:tc>
         <w:tc>
           <w:tcPr>
             <w:tcW w:w="2688" w:type="dxa"/>
           </w:tcPr>
-          <w:p>
-            <w:pPr>
-              <w:jc w:val="center"/>
-              <w:rPr>
-                <w:lang w:val="en-US"/>
-              </w:rPr>
-            </w:pPr>
-          </w:p>
+          <w:p/>
         </w:tc>
         <w:tc>
           <w:tcPr>
             <w:tcW w:w="2139" w:type="dxa"/>
           </w:tcPr>
-          <w:p>
-            <w:pPr>
-              <w:jc w:val="center"/>
-              <w:rPr>
-                <w:lang w:val="en-US"/>
-              </w:rPr>
-            </w:pPr>
-          </w:p>
+          <w:p/>
         </w:tc>
         <w:tc>
           <w:tcPr>
             <w:tcW w:w="2122" w:type="dxa"/>
           </w:tcPr>
-          <w:p>
-            <w:pPr>
-              <w:jc w:val="center"/>
-              <w:rPr>
-                <w:lang w:val="en-US"/>
-              </w:rPr>
-            </w:pPr>
-          </w:p>
+          <w:p/>
         </w:tc>
       </w:tr>
       <w:tr>
@@ -518,16 +239,7 @@
             <w:tcW w:w="2113" w:type="dxa"/>
           </w:tcPr>
           <w:p>
-            <w:pPr>
-              <w:jc w:val="center"/>
-              <w:rPr>
-                <w:lang w:val="en-US"/>
-              </w:rPr>
-            </w:pPr>
-            <w:r>
-              <w:rPr>
-                <w:lang w:val="en-US"/>
-              </w:rPr>
+            <w:r>
               <w:t>Tobias Fast</w:t>
             </w:r>
           </w:p>
@@ -536,40 +248,19 @@
           <w:tcPr>
             <w:tcW w:w="2688" w:type="dxa"/>
           </w:tcPr>
-          <w:p>
-            <w:pPr>
-              <w:jc w:val="center"/>
-              <w:rPr>
-                <w:lang w:val="en-US"/>
-              </w:rPr>
-            </w:pPr>
-          </w:p>
+          <w:p/>
         </w:tc>
         <w:tc>
           <w:tcPr>
             <w:tcW w:w="2139" w:type="dxa"/>
           </w:tcPr>
-          <w:p>
-            <w:pPr>
-              <w:jc w:val="center"/>
-              <w:rPr>
-                <w:lang w:val="en-US"/>
-              </w:rPr>
-            </w:pPr>
-          </w:p>
+          <w:p/>
         </w:tc>
         <w:tc>
           <w:tcPr>
             <w:tcW w:w="2122" w:type="dxa"/>
           </w:tcPr>
-          <w:p>
-            <w:pPr>
-              <w:jc w:val="center"/>
-              <w:rPr>
-                <w:lang w:val="en-US"/>
-              </w:rPr>
-            </w:pPr>
-          </w:p>
+          <w:p/>
         </w:tc>
       </w:tr>
       <w:tr>
@@ -578,16 +269,7 @@
             <w:tcW w:w="2113" w:type="dxa"/>
           </w:tcPr>
           <w:p>
-            <w:pPr>
-              <w:jc w:val="center"/>
-              <w:rPr>
-                <w:lang w:val="en-US"/>
-              </w:rPr>
-            </w:pPr>
-            <w:r>
-              <w:rPr>
-                <w:lang w:val="en-US"/>
-              </w:rPr>
+            <w:r>
               <w:t>Samuel Asp</w:t>
             </w:r>
           </w:p>
@@ -596,203 +278,192 @@
           <w:tcPr>
             <w:tcW w:w="2688" w:type="dxa"/>
           </w:tcPr>
-          <w:p>
-            <w:pPr>
-              <w:jc w:val="center"/>
-              <w:rPr>
-                <w:lang w:val="en-US"/>
-              </w:rPr>
-            </w:pPr>
-          </w:p>
+          <w:p/>
         </w:tc>
         <w:tc>
           <w:tcPr>
             <w:tcW w:w="2139" w:type="dxa"/>
           </w:tcPr>
-          <w:p>
-            <w:pPr>
-              <w:jc w:val="center"/>
-              <w:rPr>
-                <w:lang w:val="en-US"/>
-              </w:rPr>
-            </w:pPr>
-          </w:p>
+          <w:p/>
         </w:tc>
         <w:tc>
           <w:tcPr>
             <w:tcW w:w="2122" w:type="dxa"/>
           </w:tcPr>
-          <w:p>
-            <w:pPr>
-              <w:jc w:val="center"/>
-              <w:rPr>
-                <w:lang w:val="en-US"/>
-              </w:rPr>
-            </w:pPr>
-          </w:p>
+          <w:p/>
         </w:tc>
       </w:tr>
     </w:tbl>
+    <w:p/>
     <w:p>
-      <w:pPr>
-        <w:jc w:val="center"/>
-        <w:rPr>
-          <w:lang w:val="en-US"/>
-        </w:rPr>
-      </w:pPr>
+      <w:r>
+        <w:br w:type="page"/>
+      </w:r>
     </w:p>
     <w:p>
       <w:pPr>
         <w:rPr>
-          <w:lang w:val="en-US"/>
-        </w:rPr>
-      </w:pPr>
-      <w:r>
-        <w:rPr>
-          <w:lang w:val="en-US"/>
-        </w:rPr>
-        <w:br w:type="page"/>
-      </w:r>
-      <w:bookmarkStart w:id="0" w:name="_GoBack"/>
-      <w:bookmarkEnd w:id="0"/>
+          <w:b/>
+        </w:rPr>
+      </w:pPr>
+      <w:r>
+        <w:rPr>
+          <w:b/>
+        </w:rPr>
+        <w:lastRenderedPageBreak/>
+        <w:t xml:space="preserve">System </w:t>
+      </w:r>
+      <w:proofErr w:type="spellStart"/>
+      <w:r>
+        <w:rPr>
+          <w:b/>
+        </w:rPr>
+        <w:t>Description</w:t>
+      </w:r>
+      <w:proofErr w:type="spellEnd"/>
     </w:p>
     <w:p>
-      <w:pPr>
-        <w:ind w:left="360"/>
-        <w:rPr>
-          <w:rFonts w:ascii="Verdana" w:hAnsi="Verdana"/>
-          <w:color w:val="00529B"/>
-          <w:sz w:val="20"/>
-          <w:szCs w:val="20"/>
-          <w:shd w:val="clear" w:color="auto" w:fill="BDE5F8"/>
+      <w:bookmarkStart w:id="0" w:name="_GoBack"/>
+      <w:r>
+        <w:t xml:space="preserve">A </w:t>
+      </w:r>
+      <w:proofErr w:type="spellStart"/>
+      <w:r>
+        <w:t>brief</w:t>
+      </w:r>
+      <w:proofErr w:type="spellEnd"/>
+      <w:r>
+        <w:t xml:space="preserve"> </w:t>
+      </w:r>
+      <w:proofErr w:type="spellStart"/>
+      <w:r>
+        <w:t>description</w:t>
+      </w:r>
+      <w:proofErr w:type="spellEnd"/>
+      <w:r>
+        <w:t xml:space="preserve"> (2-3 </w:t>
+      </w:r>
+      <w:proofErr w:type="spellStart"/>
+      <w:r>
+        <w:t>paragraphs</w:t>
+      </w:r>
+      <w:proofErr w:type="spellEnd"/>
+      <w:r>
+        <w:t xml:space="preserve">) </w:t>
+      </w:r>
+      <w:proofErr w:type="spellStart"/>
+      <w:r>
+        <w:t>of</w:t>
+      </w:r>
+      <w:proofErr w:type="spellEnd"/>
+      <w:r>
+        <w:t xml:space="preserve"> </w:t>
+      </w:r>
+      <w:proofErr w:type="spellStart"/>
+      <w:r>
+        <w:t>your</w:t>
+      </w:r>
+      <w:proofErr w:type="spellEnd"/>
+      <w:r>
+        <w:t xml:space="preserve"> interpretation </w:t>
+      </w:r>
+      <w:proofErr w:type="spellStart"/>
+      <w:r>
+        <w:t>of</w:t>
+      </w:r>
+      <w:proofErr w:type="spellEnd"/>
+      <w:r>
+        <w:t xml:space="preserve"> </w:t>
+      </w:r>
+      <w:proofErr w:type="spellStart"/>
+      <w:r>
+        <w:t>what</w:t>
+      </w:r>
+      <w:proofErr w:type="spellEnd"/>
+      <w:r>
+        <w:t xml:space="preserve"> the </w:t>
+      </w:r>
+      <w:proofErr w:type="spellStart"/>
+      <w:r>
+        <w:t>goal</w:t>
+      </w:r>
+      <w:proofErr w:type="spellEnd"/>
+      <w:r>
+        <w:t xml:space="preserve"> </w:t>
+      </w:r>
+      <w:proofErr w:type="spellStart"/>
+      <w:r>
+        <w:t>of</w:t>
+      </w:r>
+      <w:proofErr w:type="spellEnd"/>
+      <w:r>
+        <w:t xml:space="preserve"> the system is.</w:t>
+      </w:r>
+    </w:p>
+    <w:bookmarkEnd w:id="0"/>
+    <w:p>
+      <w:pPr>
+        <w:rPr>
+          <w:b/>
           <w:lang w:val="en-US"/>
         </w:rPr>
       </w:pPr>
       <w:r>
         <w:rPr>
-          <w:rFonts w:ascii="Verdana" w:hAnsi="Verdana"/>
-          <w:color w:val="00529B"/>
-          <w:sz w:val="20"/>
-          <w:szCs w:val="20"/>
-          <w:shd w:val="clear" w:color="auto" w:fill="BDE5F8"/>
+          <w:b/>
           <w:lang w:val="en-US"/>
         </w:rPr>
-        <w:lastRenderedPageBreak/>
-        <w:t>System Descriptio</w:t>
-      </w:r>
-      <w:r>
-        <w:rPr>
-          <w:rFonts w:ascii="Verdana" w:hAnsi="Verdana"/>
-          <w:color w:val="00529B"/>
-          <w:sz w:val="20"/>
-          <w:szCs w:val="20"/>
-          <w:shd w:val="clear" w:color="auto" w:fill="BDE5F8"/>
-          <w:lang w:val="en-US"/>
-        </w:rPr>
-        <w:t>n</w:t>
+        <w:t>Use Case Diagram</w:t>
       </w:r>
     </w:p>
     <w:p>
       <w:pPr>
-        <w:spacing w:before="100" w:beforeAutospacing="1" w:after="100" w:afterAutospacing="1" w:line="240" w:lineRule="auto"/>
-        <w:ind w:left="360"/>
-        <w:rPr>
-          <w:rFonts w:ascii="Verdana" w:eastAsia="Times New Roman" w:hAnsi="Verdana" w:cs="Times New Roman"/>
-          <w:color w:val="00529B"/>
-          <w:sz w:val="20"/>
-          <w:szCs w:val="20"/>
-          <w:lang w:val="en-US" w:eastAsia="sv-SE"/>
-        </w:rPr>
-      </w:pPr>
-      <w:r>
-        <w:rPr>
-          <w:rFonts w:ascii="Verdana" w:eastAsia="Times New Roman" w:hAnsi="Verdana" w:cs="Times New Roman"/>
-          <w:color w:val="00529B"/>
-          <w:sz w:val="20"/>
-          <w:szCs w:val="20"/>
-          <w:lang w:val="en-US" w:eastAsia="sv-SE"/>
-        </w:rPr>
-        <w:t>Use Case Diagram</w:t>
+        <w:rPr>
+          <w:b/>
+          <w:lang w:val="en-US"/>
+        </w:rPr>
+      </w:pPr>
+      <w:r>
+        <w:rPr>
+          <w:b/>
+          <w:lang w:val="en-US"/>
+        </w:rPr>
+        <w:t>Description of Actors</w:t>
       </w:r>
     </w:p>
     <w:p>
       <w:pPr>
-        <w:spacing w:before="100" w:beforeAutospacing="1" w:after="100" w:afterAutospacing="1" w:line="240" w:lineRule="auto"/>
-        <w:ind w:left="360"/>
-        <w:rPr>
-          <w:rFonts w:ascii="Verdana" w:eastAsia="Times New Roman" w:hAnsi="Verdana" w:cs="Times New Roman"/>
-          <w:color w:val="00529B"/>
-          <w:sz w:val="20"/>
-          <w:szCs w:val="20"/>
-          <w:lang w:val="en-US" w:eastAsia="sv-SE"/>
-        </w:rPr>
-      </w:pPr>
-      <w:r>
-        <w:rPr>
-          <w:rFonts w:ascii="Verdana" w:eastAsia="Times New Roman" w:hAnsi="Verdana" w:cs="Times New Roman"/>
-          <w:color w:val="00529B"/>
-          <w:sz w:val="20"/>
-          <w:szCs w:val="20"/>
-          <w:lang w:val="en-US" w:eastAsia="sv-SE"/>
-        </w:rPr>
-        <w:t>Description of Actors</w:t>
+        <w:rPr>
+          <w:b/>
+          <w:lang w:val="en-US"/>
+        </w:rPr>
+      </w:pPr>
+      <w:r>
+        <w:rPr>
+          <w:b/>
+          <w:lang w:val="en-US"/>
+        </w:rPr>
+        <w:t>High-Level Use Cases</w:t>
       </w:r>
     </w:p>
     <w:p>
       <w:pPr>
-        <w:spacing w:before="100" w:beforeAutospacing="1" w:after="100" w:afterAutospacing="1" w:line="240" w:lineRule="auto"/>
-        <w:ind w:left="360"/>
-        <w:rPr>
-          <w:rFonts w:ascii="Verdana" w:eastAsia="Times New Roman" w:hAnsi="Verdana" w:cs="Times New Roman"/>
-          <w:color w:val="00529B"/>
-          <w:sz w:val="20"/>
-          <w:szCs w:val="20"/>
-          <w:lang w:val="en-US" w:eastAsia="sv-SE"/>
-        </w:rPr>
-      </w:pPr>
-      <w:r>
-        <w:rPr>
-          <w:rFonts w:ascii="Verdana" w:eastAsia="Times New Roman" w:hAnsi="Verdana" w:cs="Times New Roman"/>
-          <w:color w:val="00529B"/>
-          <w:sz w:val="20"/>
-          <w:szCs w:val="20"/>
-          <w:lang w:val="en-US" w:eastAsia="sv-SE"/>
-        </w:rPr>
-        <w:t>High-Level Use Cases</w:t>
+        <w:rPr>
+          <w:b/>
+          <w:lang w:val="en-US"/>
+        </w:rPr>
+      </w:pPr>
+      <w:r>
+        <w:rPr>
+          <w:b/>
+          <w:lang w:val="en-US"/>
+        </w:rPr>
+        <w:t>References</w:t>
       </w:r>
     </w:p>
     <w:p>
       <w:pPr>
-        <w:spacing w:before="100" w:beforeAutospacing="1" w:after="100" w:afterAutospacing="1" w:line="240" w:lineRule="auto"/>
-        <w:ind w:left="360"/>
-        <w:rPr>
-          <w:rFonts w:ascii="Verdana" w:eastAsia="Times New Roman" w:hAnsi="Verdana" w:cs="Times New Roman"/>
-          <w:color w:val="00529B"/>
-          <w:sz w:val="20"/>
-          <w:szCs w:val="20"/>
-          <w:lang w:val="en-US" w:eastAsia="sv-SE"/>
-        </w:rPr>
-      </w:pPr>
-      <w:r>
-        <w:rPr>
-          <w:rFonts w:ascii="Verdana" w:eastAsia="Times New Roman" w:hAnsi="Verdana" w:cs="Times New Roman"/>
-          <w:color w:val="00529B"/>
-          <w:sz w:val="20"/>
-          <w:szCs w:val="20"/>
-          <w:lang w:val="en-US" w:eastAsia="sv-SE"/>
-        </w:rPr>
-        <w:t>References</w:t>
-      </w:r>
-    </w:p>
-    <w:p>
-      <w:pPr>
-        <w:jc w:val="center"/>
-        <w:rPr>
-          <w:rFonts w:ascii="Verdana" w:hAnsi="Verdana"/>
-          <w:color w:val="00529B"/>
-          <w:sz w:val="20"/>
-          <w:szCs w:val="20"/>
-          <w:shd w:val="clear" w:color="auto" w:fill="BDE5F8"/>
+        <w:rPr>
           <w:lang w:val="en-US"/>
         </w:rPr>
       </w:pPr>

</xml_diff>